<commit_message>
sigo haciendo cambios en las memorias
</commit_message>
<xml_diff>
--- a/Docu/Sensor de Presencia/Memoria PIR.docx
+++ b/Docu/Sensor de Presencia/Memoria PIR.docx
@@ -1,87 +1,185 @@
 
 <file path=word/document.xml><?xml version="1.0" encoding="utf-8"?>
-<w:document xmlns:wpc="http://schemas.microsoft.com/office/word/2010/wordprocessingCanvas" xmlns:cx="http://schemas.microsoft.com/office/drawing/2014/chartex" xmlns:cx1="http://schemas.microsoft.com/office/drawing/2015/9/8/chartex" xmlns:cx2="http://schemas.microsoft.com/office/drawing/2015/10/21/chartex" xmlns:cx3="http://schemas.microsoft.com/office/drawing/2016/5/9/chartex" xmlns:cx4="http://schemas.microsoft.com/office/drawing/2016/5/10/chartex" xmlns:cx5="http://schemas.microsoft.com/office/drawing/2016/5/11/chartex" xmlns:cx6="http://schemas.microsoft.com/office/drawing/2016/5/12/chartex" xmlns:cx7="http://schemas.microsoft.com/office/drawing/2016/5/13/chartex" xmlns:cx8="http://schemas.microsoft.com/office/drawing/2016/5/14/chartex" xmlns:mc="http://schemas.openxmlformats.org/markup-compatibility/2006" xmlns:aink="http://schemas.microsoft.com/office/drawing/2016/ink" xmlns:am3d="http://schemas.microsoft.com/office/drawing/2017/model3d" xmlns:o="urn:schemas-microsoft-com:office:office" xmlns:oel="http://schemas.microsoft.com/office/2019/extlst" xmlns:r="http://schemas.openxmlformats.org/officeDocument/2006/relationships" xmlns:m="http://schemas.openxmlformats.org/officeDocument/2006/math" xmlns:v="urn:schemas-microsoft-com:vml" xmlns:wp14="http://schemas.microsoft.com/office/word/2010/wordprocessingDrawing" xmlns:wp="http://schemas.openxmlformats.org/drawingml/2006/wordprocessingDrawing" xmlns:w10="urn:schemas-microsoft-com:office:word" xmlns:w="http://schemas.openxmlformats.org/wordprocessingml/2006/main" xmlns:w14="http://schemas.microsoft.com/office/word/2010/wordml" xmlns:w15="http://schemas.microsoft.com/office/word/2012/wordml" xmlns:w16cex="http://schemas.microsoft.com/office/word/2018/wordml/cex" xmlns:w16cid="http://schemas.microsoft.com/office/word/2016/wordml/cid" xmlns:w16="http://schemas.microsoft.com/office/word/2018/wordml" xmlns:w16sdtdh="http://schemas.microsoft.com/office/word/2020/wordml/sdtdatahash" xmlns:w16se="http://schemas.microsoft.com/office/word/2015/wordml/symex" xmlns:wpg="http://schemas.microsoft.com/office/word/2010/wordprocessingGroup" xmlns:wpi="http://schemas.microsoft.com/office/word/2010/wordprocessingInk" xmlns:wne="http://schemas.microsoft.com/office/word/2006/wordml" xmlns:wps="http://schemas.microsoft.com/office/word/2010/wordprocessingShape" mc:Ignorable="w14 w15 w16se w16cid w16 w16cex w16sdtdh wp14">
+<w:document xmlns:wpc="http://schemas.microsoft.com/office/word/2010/wordprocessingCanvas" xmlns:mc="http://schemas.openxmlformats.org/markup-compatibility/2006" xmlns:o="urn:schemas-microsoft-com:office:office" xmlns:r="http://schemas.openxmlformats.org/officeDocument/2006/relationships" xmlns:m="http://schemas.openxmlformats.org/officeDocument/2006/math" xmlns:v="urn:schemas-microsoft-com:vml" xmlns:wp14="http://schemas.microsoft.com/office/word/2010/wordprocessingDrawing" xmlns:wp="http://schemas.openxmlformats.org/drawingml/2006/wordprocessingDrawing" xmlns:w10="urn:schemas-microsoft-com:office:word" xmlns:w="http://schemas.openxmlformats.org/wordprocessingml/2006/main" xmlns:w14="http://schemas.microsoft.com/office/word/2010/wordml" xmlns:w15="http://schemas.microsoft.com/office/word/2012/wordml" xmlns:wpg="http://schemas.microsoft.com/office/word/2010/wordprocessingGroup" xmlns:wpi="http://schemas.microsoft.com/office/word/2010/wordprocessingInk" xmlns:wne="http://schemas.microsoft.com/office/word/2006/wordml" xmlns:wps="http://schemas.microsoft.com/office/word/2010/wordprocessingShape" mc:Ignorable="w14 w15 wp14">
   <w:body>
     <w:p>
       <w:pPr>
         <w:rPr>
-          <w:rFonts w:asciiTheme="majorHAnsi" w:hAnsiTheme="majorHAnsi" w:cstheme="majorHAnsi"/>
-          <w:b/>
-          <w:bCs/>
-          <w:sz w:val="32"/>
-          <w:szCs w:val="32"/>
+          <w:rFonts w:ascii="Arial" w:hAnsi="Arial" w:cs="Arial"/>
+          <w:b/>
+          <w:bCs/>
+          <w:sz w:val="28"/>
+          <w:szCs w:val="28"/>
           <w:u w:val="single"/>
         </w:rPr>
       </w:pPr>
       <w:r>
         <w:rPr>
-          <w:rFonts w:asciiTheme="majorHAnsi" w:hAnsiTheme="majorHAnsi" w:cstheme="majorHAnsi"/>
-          <w:b/>
-          <w:bCs/>
-          <w:sz w:val="32"/>
-          <w:szCs w:val="32"/>
+          <w:rFonts w:ascii="Arial" w:hAnsi="Arial" w:cs="Arial"/>
+          <w:b/>
+          <w:bCs/>
+          <w:sz w:val="28"/>
+          <w:szCs w:val="28"/>
           <w:u w:val="single"/>
         </w:rPr>
-        <w:t xml:space="preserve">Resumen </w:t>
-      </w:r>
-      <w:r>
-        <w:rPr>
-          <w:rFonts w:asciiTheme="majorHAnsi" w:hAnsiTheme="majorHAnsi" w:cstheme="majorHAnsi"/>
-          <w:b/>
-          <w:bCs/>
-          <w:sz w:val="32"/>
-          <w:szCs w:val="32"/>
+        <w:t>SENSOR DE PRESENCIA PIR:</w:t>
+      </w:r>
+    </w:p>
+    <w:p>
+      <w:pPr>
+        <w:rPr>
+          <w:rFonts w:ascii="Arial" w:hAnsi="Arial" w:cs="Arial"/>
+          <w:b/>
+          <w:bCs/>
+          <w:sz w:val="28"/>
+          <w:szCs w:val="28"/>
           <w:u w:val="single"/>
         </w:rPr>
-        <w:t>Sensor PIR</w:t>
-      </w:r>
-      <w:r>
-        <w:rPr>
-          <w:rFonts w:asciiTheme="majorHAnsi" w:hAnsiTheme="majorHAnsi" w:cstheme="majorHAnsi"/>
-          <w:b/>
-          <w:bCs/>
-          <w:sz w:val="32"/>
-          <w:szCs w:val="32"/>
-          <w:u w:val="single"/>
-        </w:rPr>
-        <w:t>:</w:t>
-      </w:r>
-    </w:p>
-    <w:p>
-      <w:pPr>
-        <w:jc w:val="both"/>
-        <w:rPr>
+      </w:pPr>
+    </w:p>
+    <w:p>
+      <w:pPr>
+        <w:pStyle w:val="Prrafodelista"/>
+        <w:numPr>
+          <w:ilvl w:val="0"/>
+          <w:numId w:val="1"/>
+        </w:numPr>
+        <w:rPr>
+          <w:rFonts w:ascii="Arial" w:hAnsi="Arial" w:cs="Arial"/>
+          <w:b/>
+          <w:bCs/>
+          <w:sz w:val="28"/>
+          <w:szCs w:val="28"/>
+        </w:rPr>
+      </w:pPr>
+      <w:r>
+        <w:rPr>
+          <w:rFonts w:ascii="Arial" w:hAnsi="Arial" w:cs="Arial"/>
+          <w:b/>
+          <w:bCs/>
+          <w:sz w:val="28"/>
+          <w:szCs w:val="28"/>
+        </w:rPr>
+        <w:t xml:space="preserve">OBJETIVO: </w:t>
+      </w:r>
+    </w:p>
+    <w:p>
+      <w:pPr>
+        <w:ind w:left="360"/>
+        <w:rPr>
+          <w:rFonts w:ascii="Arial" w:hAnsi="Arial" w:cs="Arial"/>
           <w:sz w:val="24"/>
           <w:szCs w:val="24"/>
         </w:rPr>
       </w:pPr>
       <w:r>
         <w:rPr>
+          <w:rFonts w:ascii="Arial" w:hAnsi="Arial" w:cs="Arial"/>
           <w:sz w:val="24"/>
           <w:szCs w:val="24"/>
         </w:rPr>
-        <w:t>El sensor PIR necesita estar alimentado por 5 V como mínimo y 12 V como máximo. Tiene 2 potenciómetros, uno de ellos ajusta la distancia y el otro ajusta el tiempo de alarma activa.</w:t>
-      </w:r>
-    </w:p>
-    <w:p>
-      <w:pPr>
-        <w:jc w:val="center"/>
-        <w:rPr>
+        <w:t>El sensor PIR que detectará si hay movimiento en la casa, encendiendo una alarma.</w:t>
+      </w:r>
+    </w:p>
+    <w:p>
+      <w:pPr>
+        <w:rPr>
+          <w:rFonts w:ascii="Arial" w:hAnsi="Arial" w:cs="Arial"/>
           <w:sz w:val="24"/>
           <w:szCs w:val="24"/>
         </w:rPr>
       </w:pPr>
-      <w:r>
-        <w:rPr>
+    </w:p>
+    <w:p>
+      <w:pPr>
+        <w:pStyle w:val="Prrafodelista"/>
+        <w:numPr>
+          <w:ilvl w:val="0"/>
+          <w:numId w:val="1"/>
+        </w:numPr>
+        <w:rPr>
+          <w:rFonts w:ascii="Arial" w:hAnsi="Arial" w:cs="Arial"/>
+          <w:b/>
+          <w:bCs/>
+          <w:sz w:val="28"/>
+          <w:szCs w:val="28"/>
+        </w:rPr>
+      </w:pPr>
+      <w:r>
+        <w:rPr>
+          <w:rFonts w:ascii="Arial" w:hAnsi="Arial" w:cs="Arial"/>
+          <w:b/>
+          <w:bCs/>
+          <w:sz w:val="28"/>
+          <w:szCs w:val="28"/>
+        </w:rPr>
+        <w:t>ESPECIFICACIONES:</w:t>
+      </w:r>
+    </w:p>
+    <w:p>
+      <w:pPr>
+        <w:ind w:left="360"/>
+        <w:rPr>
+          <w:rFonts w:ascii="Arial" w:hAnsi="Arial" w:cs="Arial"/>
+        </w:rPr>
+      </w:pPr>
+      <w:r>
+        <w:rPr>
+          <w:rFonts w:ascii="Arial" w:hAnsi="Arial" w:cs="Arial"/>
+        </w:rPr>
+        <w:t>Necesita estar alimentado a 5 V como mínimo y 12 V como máximo. Tiene 2 potenciómetros, uno de ellos ajusta la distancia y el otro ajusta el tiempo de alarma activa.</w:t>
+      </w:r>
+      <w:r>
+        <w:rPr>
+          <w:rFonts w:ascii="Arial" w:hAnsi="Arial" w:cs="Arial"/>
+        </w:rPr>
+        <w:t xml:space="preserve"> </w:t>
+      </w:r>
+      <w:r>
+        <w:rPr>
+          <w:rFonts w:ascii="Arial" w:hAnsi="Arial" w:cs="Arial"/>
+        </w:rPr>
+        <w:t>El rango de distancia ajustable es de 3 hasta 7 m de distancia y la duración de la alarma se puede ajustar a 3 segundos hasta 5 minutos.</w:t>
+      </w:r>
+    </w:p>
+    <w:p>
+      <w:pPr>
+        <w:pStyle w:val="Prrafodelista"/>
+        <w:rPr>
+          <w:rFonts w:ascii="Arial" w:hAnsi="Arial" w:cs="Arial"/>
+          <w:b/>
+          <w:bCs/>
+        </w:rPr>
+      </w:pPr>
+    </w:p>
+    <w:p>
+      <w:pPr>
+        <w:pStyle w:val="Prrafodelista"/>
+        <w:rPr>
+          <w:rFonts w:ascii="Arial" w:hAnsi="Arial" w:cs="Arial"/>
+          <w:b/>
+          <w:bCs/>
+        </w:rPr>
+      </w:pPr>
+      <w:r>
+        <w:rPr>
+          <w:rFonts w:ascii="Arial" w:hAnsi="Arial" w:cs="Arial"/>
           <w:noProof/>
-          <w:sz w:val="24"/>
-          <w:szCs w:val="24"/>
+          <w:lang w:eastAsia="es-ES"/>
         </w:rPr>
         <w:drawing>
-          <wp:inline distT="0" distB="0" distL="0" distR="0" wp14:anchorId="5AA0C43C" wp14:editId="0AE74817">
-            <wp:extent cx="3971925" cy="3375823"/>
-            <wp:effectExtent l="0" t="0" r="0" b="0"/>
-            <wp:docPr id="6" name="Imagen 6"/>
+          <wp:anchor distT="0" distB="0" distL="114300" distR="114300" simplePos="0" relativeHeight="251664384" behindDoc="0" locked="0" layoutInCell="1" allowOverlap="1" wp14:anchorId="0A2D5443" wp14:editId="3FD158DF">
+            <wp:simplePos x="0" y="0"/>
+            <wp:positionH relativeFrom="margin">
+              <wp:posOffset>421236</wp:posOffset>
+            </wp:positionH>
+            <wp:positionV relativeFrom="paragraph">
+              <wp:posOffset>15875</wp:posOffset>
+            </wp:positionV>
+            <wp:extent cx="3276600" cy="2784475"/>
+            <wp:effectExtent l="76200" t="76200" r="133350" b="130175"/>
+            <wp:wrapSquare wrapText="bothSides"/>
+            <wp:docPr id="11" name="Imagen 11"/>
             <wp:cNvGraphicFramePr>
               <a:graphicFrameLocks xmlns:a="http://schemas.openxmlformats.org/drawingml/2006/main" noChangeAspect="1"/>
             </wp:cNvGraphicFramePr>
@@ -90,113 +188,6 @@
                 <pic:pic xmlns:pic="http://schemas.openxmlformats.org/drawingml/2006/picture">
                   <pic:nvPicPr>
                     <pic:cNvPr id="0" name="Picture 2"/>
-                    <pic:cNvPicPr>
-                      <a:picLocks noChangeAspect="1" noChangeArrowheads="1"/>
-                    </pic:cNvPicPr>
-                  </pic:nvPicPr>
-                  <pic:blipFill>
-                    <a:blip r:embed="rId5">
-                      <a:extLst>
-                        <a:ext uri="{28A0092B-C50C-407E-A947-70E740481C1C}">
-                          <a14:useLocalDpi xmlns:a14="http://schemas.microsoft.com/office/drawing/2010/main" val="0"/>
-                        </a:ext>
-                      </a:extLst>
-                    </a:blip>
-                    <a:srcRect/>
-                    <a:stretch>
-                      <a:fillRect/>
-                    </a:stretch>
-                  </pic:blipFill>
-                  <pic:spPr bwMode="auto">
-                    <a:xfrm>
-                      <a:off x="0" y="0"/>
-                      <a:ext cx="3977209" cy="3380314"/>
-                    </a:xfrm>
-                    <a:prstGeom prst="rect">
-                      <a:avLst/>
-                    </a:prstGeom>
-                    <a:noFill/>
-                    <a:ln>
-                      <a:noFill/>
-                    </a:ln>
-                  </pic:spPr>
-                </pic:pic>
-              </a:graphicData>
-            </a:graphic>
-          </wp:inline>
-        </w:drawing>
-      </w:r>
-    </w:p>
-    <w:p>
-      <w:pPr>
-        <w:rPr>
-          <w:sz w:val="24"/>
-          <w:szCs w:val="24"/>
-        </w:rPr>
-      </w:pPr>
-      <w:r>
-        <w:rPr>
-          <w:sz w:val="24"/>
-          <w:szCs w:val="24"/>
-        </w:rPr>
-        <w:t>El</w:t>
-      </w:r>
-      <w:r>
-        <w:rPr>
-          <w:sz w:val="24"/>
-          <w:szCs w:val="24"/>
-        </w:rPr>
-        <w:t xml:space="preserve"> rango de distancia ajustable </w:t>
-      </w:r>
-      <w:r>
-        <w:rPr>
-          <w:sz w:val="24"/>
-          <w:szCs w:val="24"/>
-        </w:rPr>
-        <w:t>es de</w:t>
-      </w:r>
-      <w:r>
-        <w:rPr>
-          <w:sz w:val="24"/>
-          <w:szCs w:val="24"/>
-        </w:rPr>
-        <w:t xml:space="preserve"> 3 hasta 7 m de distancia</w:t>
-      </w:r>
-      <w:r>
-        <w:rPr>
-          <w:sz w:val="24"/>
-          <w:szCs w:val="24"/>
-        </w:rPr>
-        <w:t xml:space="preserve"> y la duración de la alarma se puede ajustar a 3 segundos hasta 5 minutos.</w:t>
-      </w:r>
-    </w:p>
-    <w:p>
-      <w:pPr>
-        <w:jc w:val="center"/>
-        <w:rPr>
-          <w:sz w:val="24"/>
-          <w:szCs w:val="24"/>
-        </w:rPr>
-      </w:pPr>
-      <w:r>
-        <w:rPr>
-          <w:noProof/>
-          <w:sz w:val="24"/>
-          <w:szCs w:val="24"/>
-        </w:rPr>
-        <w:drawing>
-          <wp:inline distT="0" distB="0" distL="0" distR="0" wp14:anchorId="6F94AF19" wp14:editId="1F83AB0C">
-            <wp:extent cx="3114675" cy="3989967"/>
-            <wp:effectExtent l="0" t="0" r="0" b="0"/>
-            <wp:docPr id="5" name="Imagen 5"/>
-            <wp:cNvGraphicFramePr>
-              <a:graphicFrameLocks xmlns:a="http://schemas.openxmlformats.org/drawingml/2006/main" noChangeAspect="1"/>
-            </wp:cNvGraphicFramePr>
-            <a:graphic xmlns:a="http://schemas.openxmlformats.org/drawingml/2006/main">
-              <a:graphicData uri="http://schemas.openxmlformats.org/drawingml/2006/picture">
-                <pic:pic xmlns:pic="http://schemas.openxmlformats.org/drawingml/2006/picture">
-                  <pic:nvPicPr>
-                    <pic:cNvPr id="0" name="Picture 1"/>
                     <pic:cNvPicPr>
                       <a:picLocks noChangeAspect="1" noChangeArrowheads="1"/>
                     </pic:cNvPicPr>
@@ -217,180 +208,311 @@
                   <pic:spPr bwMode="auto">
                     <a:xfrm>
                       <a:off x="0" y="0"/>
-                      <a:ext cx="3117855" cy="3994041"/>
+                      <a:ext cx="3276600" cy="2784475"/>
                     </a:xfrm>
                     <a:prstGeom prst="rect">
                       <a:avLst/>
                     </a:prstGeom>
-                    <a:noFill/>
-                    <a:ln>
-                      <a:noFill/>
+                    <a:ln w="38100" cap="sq">
+                      <a:solidFill>
+                        <a:srgbClr val="000000"/>
+                      </a:solidFill>
+                      <a:prstDash val="solid"/>
+                      <a:miter lim="800000"/>
                     </a:ln>
+                    <a:effectLst>
+                      <a:outerShdw blurRad="50800" dist="38100" dir="2700000" algn="tl" rotWithShape="0">
+                        <a:srgbClr val="000000">
+                          <a:alpha val="43000"/>
+                        </a:srgbClr>
+                      </a:outerShdw>
+                    </a:effectLst>
                   </pic:spPr>
                 </pic:pic>
               </a:graphicData>
             </a:graphic>
-          </wp:inline>
+            <wp14:sizeRelH relativeFrom="page">
+              <wp14:pctWidth>0</wp14:pctWidth>
+            </wp14:sizeRelH>
+            <wp14:sizeRelV relativeFrom="page">
+              <wp14:pctHeight>0</wp14:pctHeight>
+            </wp14:sizeRelV>
+          </wp:anchor>
         </w:drawing>
       </w:r>
-    </w:p>
-    <w:p>
-      <w:pPr>
+      <w:r>
+        <w:rPr>
+          <w:rFonts w:ascii="Arial" w:hAnsi="Arial" w:cs="Arial"/>
+          <w:noProof/>
+          <w:lang w:eastAsia="es-ES"/>
+        </w:rPr>
+        <w:drawing>
+          <wp:anchor distT="0" distB="0" distL="114300" distR="114300" simplePos="0" relativeHeight="251665408" behindDoc="0" locked="0" layoutInCell="1" allowOverlap="1" wp14:anchorId="0207EF22" wp14:editId="0B194C64">
+            <wp:simplePos x="0" y="0"/>
+            <wp:positionH relativeFrom="column">
+              <wp:posOffset>3961938</wp:posOffset>
+            </wp:positionH>
+            <wp:positionV relativeFrom="paragraph">
+              <wp:posOffset>16510</wp:posOffset>
+            </wp:positionV>
+            <wp:extent cx="2184400" cy="2798445"/>
+            <wp:effectExtent l="76200" t="76200" r="139700" b="135255"/>
+            <wp:wrapSquare wrapText="bothSides"/>
+            <wp:docPr id="12" name="Imagen 12"/>
+            <wp:cNvGraphicFramePr>
+              <a:graphicFrameLocks xmlns:a="http://schemas.openxmlformats.org/drawingml/2006/main" noChangeAspect="1"/>
+            </wp:cNvGraphicFramePr>
+            <a:graphic xmlns:a="http://schemas.openxmlformats.org/drawingml/2006/main">
+              <a:graphicData uri="http://schemas.openxmlformats.org/drawingml/2006/picture">
+                <pic:pic xmlns:pic="http://schemas.openxmlformats.org/drawingml/2006/picture">
+                  <pic:nvPicPr>
+                    <pic:cNvPr id="0" name="Picture 1"/>
+                    <pic:cNvPicPr>
+                      <a:picLocks noChangeAspect="1" noChangeArrowheads="1"/>
+                    </pic:cNvPicPr>
+                  </pic:nvPicPr>
+                  <pic:blipFill>
+                    <a:blip r:embed="rId7" cstate="print">
+                      <a:extLst>
+                        <a:ext uri="{28A0092B-C50C-407E-A947-70E740481C1C}">
+                          <a14:useLocalDpi xmlns:a14="http://schemas.microsoft.com/office/drawing/2010/main" val="0"/>
+                        </a:ext>
+                      </a:extLst>
+                    </a:blip>
+                    <a:srcRect/>
+                    <a:stretch>
+                      <a:fillRect/>
+                    </a:stretch>
+                  </pic:blipFill>
+                  <pic:spPr bwMode="auto">
+                    <a:xfrm>
+                      <a:off x="0" y="0"/>
+                      <a:ext cx="2184400" cy="2798445"/>
+                    </a:xfrm>
+                    <a:prstGeom prst="rect">
+                      <a:avLst/>
+                    </a:prstGeom>
+                    <a:ln w="38100" cap="sq">
+                      <a:solidFill>
+                        <a:srgbClr val="000000"/>
+                      </a:solidFill>
+                      <a:prstDash val="solid"/>
+                      <a:miter lim="800000"/>
+                    </a:ln>
+                    <a:effectLst>
+                      <a:outerShdw blurRad="50800" dist="38100" dir="2700000" algn="tl" rotWithShape="0">
+                        <a:srgbClr val="000000">
+                          <a:alpha val="43000"/>
+                        </a:srgbClr>
+                      </a:outerShdw>
+                    </a:effectLst>
+                  </pic:spPr>
+                </pic:pic>
+              </a:graphicData>
+            </a:graphic>
+            <wp14:sizeRelH relativeFrom="page">
+              <wp14:pctWidth>0</wp14:pctWidth>
+            </wp14:sizeRelH>
+            <wp14:sizeRelV relativeFrom="page">
+              <wp14:pctHeight>0</wp14:pctHeight>
+            </wp14:sizeRelV>
+          </wp:anchor>
+        </w:drawing>
+      </w:r>
+    </w:p>
+    <w:p>
+      <w:pPr>
+        <w:pStyle w:val="Prrafodelista"/>
+        <w:rPr>
+          <w:rFonts w:ascii="Arial" w:hAnsi="Arial" w:cs="Arial"/>
+          <w:b/>
+          <w:bCs/>
+        </w:rPr>
+      </w:pPr>
+    </w:p>
+    <w:p>
+      <w:pPr>
+        <w:pStyle w:val="Prrafodelista"/>
+        <w:rPr>
+          <w:rFonts w:ascii="Arial" w:hAnsi="Arial" w:cs="Arial"/>
+          <w:b/>
+          <w:bCs/>
+        </w:rPr>
+      </w:pPr>
+    </w:p>
+    <w:p>
+      <w:pPr>
+        <w:pStyle w:val="Prrafodelista"/>
+        <w:rPr>
+          <w:rFonts w:ascii="Arial" w:hAnsi="Arial" w:cs="Arial"/>
+          <w:b/>
+          <w:bCs/>
+        </w:rPr>
+      </w:pPr>
+    </w:p>
+    <w:p>
+      <w:pPr>
+        <w:pStyle w:val="Prrafodelista"/>
+        <w:rPr>
+          <w:rFonts w:ascii="Arial" w:hAnsi="Arial" w:cs="Arial"/>
+          <w:b/>
+          <w:bCs/>
+        </w:rPr>
+      </w:pPr>
+    </w:p>
+    <w:p>
+      <w:pPr>
+        <w:pStyle w:val="Prrafodelista"/>
+        <w:rPr>
+          <w:rFonts w:ascii="Arial" w:hAnsi="Arial" w:cs="Arial"/>
+          <w:b/>
+          <w:bCs/>
+        </w:rPr>
+      </w:pPr>
+    </w:p>
+    <w:p>
+      <w:pPr>
+        <w:pStyle w:val="Prrafodelista"/>
+        <w:rPr>
+          <w:rFonts w:ascii="Arial" w:hAnsi="Arial" w:cs="Arial"/>
+          <w:b/>
+          <w:bCs/>
+        </w:rPr>
+      </w:pPr>
+    </w:p>
+    <w:p>
+      <w:pPr>
+        <w:pStyle w:val="Prrafodelista"/>
+        <w:rPr>
+          <w:rFonts w:ascii="Arial" w:hAnsi="Arial" w:cs="Arial"/>
+          <w:b/>
+          <w:bCs/>
+        </w:rPr>
+      </w:pPr>
+    </w:p>
+    <w:p>
+      <w:pPr>
+        <w:pStyle w:val="Prrafodelista"/>
+        <w:rPr>
+          <w:rFonts w:ascii="Arial" w:hAnsi="Arial" w:cs="Arial"/>
+          <w:b/>
+          <w:bCs/>
+        </w:rPr>
+      </w:pPr>
+    </w:p>
+    <w:p>
+      <w:pPr>
+        <w:pStyle w:val="Prrafodelista"/>
+        <w:rPr>
+          <w:rFonts w:ascii="Arial" w:hAnsi="Arial" w:cs="Arial"/>
+          <w:b/>
+          <w:bCs/>
+        </w:rPr>
+      </w:pPr>
+    </w:p>
+    <w:p>
+      <w:pPr>
+        <w:pStyle w:val="Prrafodelista"/>
+        <w:rPr>
+          <w:rFonts w:ascii="Arial" w:hAnsi="Arial" w:cs="Arial"/>
+          <w:b/>
+          <w:bCs/>
+        </w:rPr>
+      </w:pPr>
+    </w:p>
+    <w:p>
+      <w:pPr>
+        <w:pStyle w:val="Prrafodelista"/>
+        <w:rPr>
+          <w:rFonts w:ascii="Arial" w:hAnsi="Arial" w:cs="Arial"/>
+          <w:b/>
+          <w:bCs/>
+        </w:rPr>
+      </w:pPr>
+    </w:p>
+    <w:p>
+      <w:pPr>
+        <w:pStyle w:val="Prrafodelista"/>
+        <w:rPr>
+          <w:rFonts w:ascii="Arial" w:hAnsi="Arial" w:cs="Arial"/>
+          <w:b/>
+          <w:bCs/>
+        </w:rPr>
+      </w:pPr>
+    </w:p>
+    <w:p>
+      <w:pPr>
+        <w:pStyle w:val="Prrafodelista"/>
+        <w:rPr>
+          <w:rFonts w:ascii="Arial" w:hAnsi="Arial" w:cs="Arial"/>
+          <w:b/>
+          <w:bCs/>
+        </w:rPr>
+      </w:pPr>
+    </w:p>
+    <w:p>
+      <w:pPr>
+        <w:pStyle w:val="Prrafodelista"/>
+        <w:rPr>
+          <w:rFonts w:ascii="Arial" w:hAnsi="Arial" w:cs="Arial"/>
+          <w:b/>
+          <w:bCs/>
+        </w:rPr>
+      </w:pPr>
+    </w:p>
+    <w:p>
+      <w:pPr>
+        <w:pStyle w:val="Prrafodelista"/>
+        <w:rPr>
+          <w:rFonts w:ascii="Arial" w:hAnsi="Arial" w:cs="Arial"/>
+          <w:b/>
+          <w:bCs/>
+        </w:rPr>
+      </w:pPr>
+    </w:p>
+    <w:p>
+      <w:pPr>
+        <w:pStyle w:val="Prrafodelista"/>
+        <w:rPr>
+          <w:rFonts w:ascii="Arial" w:hAnsi="Arial" w:cs="Arial"/>
+          <w:b/>
+          <w:bCs/>
+        </w:rPr>
+      </w:pPr>
+    </w:p>
+    <w:p>
+      <w:pPr>
+        <w:pStyle w:val="Prrafodelista"/>
+        <w:rPr>
+          <w:rFonts w:ascii="Arial" w:hAnsi="Arial" w:cs="Arial"/>
+          <w:b/>
+          <w:bCs/>
+        </w:rPr>
+      </w:pPr>
+    </w:p>
+    <w:p>
+      <w:pPr>
+        <w:ind w:left="708"/>
         <w:jc w:val="both"/>
         <w:rPr>
-          <w:sz w:val="24"/>
-          <w:szCs w:val="24"/>
-        </w:rPr>
-      </w:pPr>
-      <w:r>
-        <w:rPr>
-          <w:sz w:val="24"/>
-          <w:szCs w:val="24"/>
-        </w:rPr>
-        <w:t xml:space="preserve">Tiene 2 modos de funcionamiento: </w:t>
-      </w:r>
-      <w:proofErr w:type="gramStart"/>
-      <w:r>
-        <w:rPr>
-          <w:sz w:val="24"/>
-          <w:szCs w:val="24"/>
-        </w:rPr>
-        <w:t>Single</w:t>
-      </w:r>
-      <w:proofErr w:type="gramEnd"/>
-      <w:r>
-        <w:rPr>
-          <w:sz w:val="24"/>
-          <w:szCs w:val="24"/>
-        </w:rPr>
-        <w:t xml:space="preserve"> </w:t>
-      </w:r>
-      <w:proofErr w:type="spellStart"/>
-      <w:r>
-        <w:rPr>
-          <w:sz w:val="24"/>
-          <w:szCs w:val="24"/>
-        </w:rPr>
-        <w:t>Trigger</w:t>
-      </w:r>
-      <w:proofErr w:type="spellEnd"/>
-      <w:r>
-        <w:rPr>
-          <w:sz w:val="24"/>
-          <w:szCs w:val="24"/>
-        </w:rPr>
-        <w:t xml:space="preserve"> y </w:t>
-      </w:r>
-      <w:proofErr w:type="spellStart"/>
-      <w:r>
-        <w:rPr>
-          <w:sz w:val="24"/>
-          <w:szCs w:val="24"/>
-        </w:rPr>
-        <w:t>Repeat</w:t>
-      </w:r>
-      <w:proofErr w:type="spellEnd"/>
-      <w:r>
-        <w:rPr>
-          <w:sz w:val="24"/>
-          <w:szCs w:val="24"/>
-        </w:rPr>
-        <w:t xml:space="preserve"> </w:t>
-      </w:r>
-      <w:proofErr w:type="spellStart"/>
-      <w:r>
-        <w:rPr>
-          <w:sz w:val="24"/>
-          <w:szCs w:val="24"/>
-        </w:rPr>
-        <w:t>Trigger</w:t>
-      </w:r>
-      <w:proofErr w:type="spellEnd"/>
-      <w:r>
-        <w:rPr>
-          <w:sz w:val="24"/>
-          <w:szCs w:val="24"/>
-        </w:rPr>
-        <w:t xml:space="preserve">. Cuando está en </w:t>
-      </w:r>
-      <w:proofErr w:type="spellStart"/>
-      <w:r>
-        <w:rPr>
-          <w:sz w:val="24"/>
-          <w:szCs w:val="24"/>
-        </w:rPr>
-        <w:t>Repeat</w:t>
-      </w:r>
-      <w:proofErr w:type="spellEnd"/>
-      <w:r>
-        <w:rPr>
-          <w:sz w:val="24"/>
-          <w:szCs w:val="24"/>
-        </w:rPr>
-        <w:t xml:space="preserve"> </w:t>
-      </w:r>
-      <w:proofErr w:type="spellStart"/>
-      <w:r>
-        <w:rPr>
-          <w:sz w:val="24"/>
-          <w:szCs w:val="24"/>
-        </w:rPr>
-        <w:t>Trigger</w:t>
-      </w:r>
-      <w:proofErr w:type="spellEnd"/>
-      <w:r>
-        <w:rPr>
-          <w:sz w:val="24"/>
-          <w:szCs w:val="24"/>
-        </w:rPr>
-        <w:t xml:space="preserve">, al detectar un movimiento activa la alarma, pero si durante ese tiempo de alarma hay movimiento, </w:t>
-      </w:r>
-      <w:r>
-        <w:rPr>
-          <w:sz w:val="24"/>
-          <w:szCs w:val="24"/>
-        </w:rPr>
-        <w:t xml:space="preserve">mantiene durante más tiempo el nivel alto de la salida. </w:t>
-      </w:r>
-      <w:r>
-        <w:rPr>
-          <w:sz w:val="24"/>
-          <w:szCs w:val="24"/>
-        </w:rPr>
-        <w:t xml:space="preserve"> En cambio, si está en </w:t>
-      </w:r>
-      <w:proofErr w:type="gramStart"/>
-      <w:r>
-        <w:rPr>
-          <w:sz w:val="24"/>
-          <w:szCs w:val="24"/>
-        </w:rPr>
-        <w:t>Single</w:t>
-      </w:r>
-      <w:proofErr w:type="gramEnd"/>
-      <w:r>
-        <w:rPr>
-          <w:sz w:val="24"/>
-          <w:szCs w:val="24"/>
-        </w:rPr>
-        <w:t xml:space="preserve"> </w:t>
-      </w:r>
-      <w:proofErr w:type="spellStart"/>
-      <w:r>
-        <w:rPr>
-          <w:sz w:val="24"/>
-          <w:szCs w:val="24"/>
-        </w:rPr>
-        <w:t>Trigger</w:t>
-      </w:r>
-      <w:proofErr w:type="spellEnd"/>
-      <w:r>
-        <w:rPr>
-          <w:sz w:val="24"/>
-          <w:szCs w:val="24"/>
-        </w:rPr>
-        <w:t>, cuando hay una alarma activada no detecta ningún movimiento hasta que acaba la alarma.</w:t>
-      </w:r>
+          <w:rFonts w:ascii="Arial" w:hAnsi="Arial" w:cs="Arial"/>
+        </w:rPr>
+      </w:pPr>
+      <w:r>
+        <w:rPr>
+          <w:rFonts w:ascii="Arial" w:hAnsi="Arial" w:cs="Arial"/>
+        </w:rPr>
+        <w:t>Tiene 2 modos de funcionamiento: Single Trigger y Repeat Trigger. Cuando está en Repeat Trigger, al detectar un movimiento activa la alarma, pero si durante ese tiempo de alarma hay movimiento, mantiene durante más tiempo el nivel alto de la salida.  En cambio, si está en Single Trigger, cuando hay una alarma activada no detecta ningún movimiento hasta que acaba la alarma.</w:t>
+      </w:r>
+    </w:p>
+    <w:p>
+      <w:pPr>
+        <w:ind w:left="708"/>
+        <w:jc w:val="both"/>
+        <w:rPr>
+          <w:rFonts w:ascii="Arial" w:hAnsi="Arial" w:cs="Arial"/>
+        </w:rPr>
+      </w:pPr>
     </w:p>
     <w:p>
       <w:pPr>
@@ -402,24 +524,20 @@
         </w:pBdr>
         <w:jc w:val="both"/>
         <w:rPr>
-          <w:sz w:val="24"/>
-          <w:szCs w:val="24"/>
-        </w:rPr>
-      </w:pPr>
-      <w:r>
-        <w:rPr>
-          <w:b/>
-          <w:bCs/>
-          <w:sz w:val="24"/>
-          <w:szCs w:val="24"/>
-        </w:rPr>
-        <w:lastRenderedPageBreak/>
+          <w:rFonts w:ascii="Arial" w:hAnsi="Arial" w:cs="Arial"/>
+        </w:rPr>
+      </w:pPr>
+      <w:r>
+        <w:rPr>
+          <w:rFonts w:ascii="Arial" w:hAnsi="Arial" w:cs="Arial"/>
+          <w:b/>
+          <w:bCs/>
+        </w:rPr>
         <w:t>Notas importantes:</w:t>
       </w:r>
       <w:r>
         <w:rPr>
-          <w:sz w:val="24"/>
-          <w:szCs w:val="24"/>
+          <w:rFonts w:ascii="Arial" w:hAnsi="Arial" w:cs="Arial"/>
         </w:rPr>
         <w:t xml:space="preserve"> </w:t>
       </w:r>
@@ -434,23 +552,14 @@
         </w:pBdr>
         <w:jc w:val="both"/>
         <w:rPr>
-          <w:sz w:val="24"/>
-          <w:szCs w:val="24"/>
-        </w:rPr>
-      </w:pPr>
-      <w:r>
-        <w:rPr>
-          <w:sz w:val="24"/>
-          <w:szCs w:val="24"/>
-        </w:rPr>
-        <w:t>Tiene un tiempo de inicialización de 1 minuto</w:t>
-      </w:r>
-      <w:r>
-        <w:rPr>
-          <w:sz w:val="24"/>
-          <w:szCs w:val="24"/>
-        </w:rPr>
-        <w:t xml:space="preserve"> hasta que funciona en su operación normal. Durante ese tiempo es posible que su salida se active 2 o 3 veces.</w:t>
+          <w:rFonts w:ascii="Arial" w:hAnsi="Arial" w:cs="Arial"/>
+        </w:rPr>
+      </w:pPr>
+      <w:r>
+        <w:rPr>
+          <w:rFonts w:ascii="Arial" w:hAnsi="Arial" w:cs="Arial"/>
+        </w:rPr>
+        <w:t>Tiene un tiempo de inicialización de 1 minuto hasta que funciona en su operación normal. Durante ese tiempo es posible que su salida se active 2 o 3 veces.</w:t>
       </w:r>
     </w:p>
     <w:p>
@@ -463,14 +572,12 @@
         </w:pBdr>
         <w:jc w:val="both"/>
         <w:rPr>
-          <w:sz w:val="24"/>
-          <w:szCs w:val="24"/>
-        </w:rPr>
-      </w:pPr>
-      <w:r>
-        <w:rPr>
-          <w:sz w:val="24"/>
-          <w:szCs w:val="24"/>
+          <w:rFonts w:ascii="Arial" w:hAnsi="Arial" w:cs="Arial"/>
+        </w:rPr>
+      </w:pPr>
+      <w:r>
+        <w:rPr>
+          <w:rFonts w:ascii="Arial" w:hAnsi="Arial" w:cs="Arial"/>
         </w:rPr>
         <w:t>Tiene un tiempo de salida inactiva, es decir, cuando la salida pasa de nivel alto a nivel bajo durante 3 segundos ignora cualquier evento.</w:t>
       </w:r>
@@ -485,138 +592,306 @@
         </w:pBdr>
         <w:jc w:val="both"/>
         <w:rPr>
+          <w:rFonts w:ascii="Arial" w:hAnsi="Arial" w:cs="Arial"/>
+        </w:rPr>
+      </w:pPr>
+      <w:r>
+        <w:rPr>
+          <w:rFonts w:ascii="Arial" w:hAnsi="Arial" w:cs="Arial"/>
+        </w:rPr>
+        <w:t>El ángulo de detección es 110º.</w:t>
+      </w:r>
+    </w:p>
+    <w:p>
+      <w:pPr>
+        <w:pStyle w:val="NormalWeb"/>
+        <w:shd w:val="clear" w:color="auto" w:fill="FFFFFF"/>
+        <w:spacing w:before="0" w:beforeAutospacing="0" w:after="0" w:afterAutospacing="0"/>
+        <w:rPr>
+          <w:rFonts w:ascii="Arial" w:hAnsi="Arial" w:cs="Arial"/>
+          <w:color w:val="212529"/>
+          <w:sz w:val="22"/>
+          <w:szCs w:val="22"/>
+        </w:rPr>
+      </w:pPr>
+    </w:p>
+    <w:p>
+      <w:pPr>
+        <w:pStyle w:val="Prrafodelista"/>
+        <w:numPr>
+          <w:ilvl w:val="0"/>
+          <w:numId w:val="1"/>
+        </w:numPr>
+        <w:rPr>
+          <w:rFonts w:ascii="Arial" w:hAnsi="Arial" w:cs="Arial"/>
+          <w:b/>
+          <w:bCs/>
+          <w:sz w:val="28"/>
+          <w:szCs w:val="28"/>
+        </w:rPr>
+      </w:pPr>
+      <w:r>
+        <w:rPr>
+          <w:rFonts w:ascii="Arial" w:hAnsi="Arial" w:cs="Arial"/>
+          <w:b/>
+          <w:bCs/>
+          <w:sz w:val="28"/>
+          <w:szCs w:val="28"/>
+        </w:rPr>
+        <w:t xml:space="preserve">MONTAJE: </w:t>
+      </w:r>
+    </w:p>
+    <w:p>
+      <w:pPr>
+        <w:pStyle w:val="Prrafodelista"/>
+        <w:rPr>
+          <w:rFonts w:ascii="Arial" w:hAnsi="Arial" w:cs="Arial"/>
+          <w:b/>
+          <w:bCs/>
+          <w:sz w:val="28"/>
+          <w:szCs w:val="28"/>
+        </w:rPr>
+      </w:pPr>
+    </w:p>
+    <w:p>
+      <w:pPr>
+        <w:pStyle w:val="Prrafodelista"/>
+        <w:rPr>
+          <w:rFonts w:ascii="Arial" w:hAnsi="Arial" w:cs="Arial"/>
+          <w:b/>
+          <w:bCs/>
+          <w:sz w:val="28"/>
+          <w:szCs w:val="28"/>
+        </w:rPr>
+      </w:pPr>
+    </w:p>
+    <w:p>
+      <w:pPr>
+        <w:pStyle w:val="Prrafodelista"/>
+        <w:rPr>
+          <w:rFonts w:ascii="Arial" w:hAnsi="Arial" w:cs="Arial"/>
+          <w:b/>
+          <w:bCs/>
+          <w:sz w:val="28"/>
+          <w:szCs w:val="28"/>
+        </w:rPr>
+      </w:pPr>
+    </w:p>
+    <w:p>
+      <w:pPr>
+        <w:pStyle w:val="Prrafodelista"/>
+        <w:rPr>
+          <w:rFonts w:ascii="Arial" w:hAnsi="Arial" w:cs="Arial"/>
+          <w:b/>
+          <w:bCs/>
+          <w:sz w:val="28"/>
+          <w:szCs w:val="28"/>
+        </w:rPr>
+      </w:pPr>
+      <w:bookmarkStart w:id="0" w:name="_GoBack"/>
+      <w:bookmarkEnd w:id="0"/>
+    </w:p>
+    <w:p>
+      <w:pPr>
+        <w:pStyle w:val="Prrafodelista"/>
+        <w:numPr>
+          <w:ilvl w:val="0"/>
+          <w:numId w:val="1"/>
+        </w:numPr>
+        <w:rPr>
+          <w:rFonts w:ascii="Arial" w:hAnsi="Arial" w:cs="Arial"/>
+          <w:b/>
+          <w:bCs/>
+          <w:sz w:val="28"/>
+          <w:szCs w:val="28"/>
+        </w:rPr>
+      </w:pPr>
+      <w:r>
+        <w:rPr>
+          <w:rFonts w:ascii="Arial" w:hAnsi="Arial" w:cs="Arial"/>
+          <w:b/>
+          <w:bCs/>
+          <w:sz w:val="28"/>
+          <w:szCs w:val="28"/>
+        </w:rPr>
+        <w:lastRenderedPageBreak/>
+        <w:t>PRUEBAS:</w:t>
+      </w:r>
+    </w:p>
+    <w:p>
+      <w:pPr>
+        <w:pStyle w:val="Prrafodelista"/>
+        <w:rPr>
+          <w:b/>
+          <w:bCs/>
+          <w:sz w:val="28"/>
+          <w:szCs w:val="28"/>
+        </w:rPr>
+      </w:pPr>
+    </w:p>
+    <w:p>
+      <w:pPr>
+        <w:ind w:firstLine="360"/>
+        <w:rPr>
+          <w:rFonts w:ascii="Arial" w:hAnsi="Arial" w:cs="Arial"/>
+          <w:b/>
+          <w:bCs/>
+        </w:rPr>
+      </w:pPr>
+      <w:r>
+        <w:rPr>
+          <w:rFonts w:ascii="Arial" w:hAnsi="Arial" w:cs="Arial"/>
+          <w:b/>
+          <w:bCs/>
+        </w:rPr>
+        <w:t>La prueba de este módulo está guardada en la carpeta “Prueba_PIR”</w:t>
+      </w:r>
+    </w:p>
+    <w:p>
+      <w:pPr>
+        <w:ind w:left="360"/>
+        <w:rPr>
+          <w:rFonts w:ascii="Arial" w:hAnsi="Arial" w:cs="Arial"/>
+        </w:rPr>
+      </w:pPr>
+      <w:r>
+        <w:rPr>
+          <w:rFonts w:ascii="Arial" w:hAnsi="Arial" w:cs="Arial"/>
+        </w:rPr>
+        <w:t xml:space="preserve">En su módulo se ha usado el </w:t>
+      </w:r>
+      <w:r>
+        <w:rPr>
+          <w:rFonts w:ascii="Arial" w:hAnsi="Arial" w:cs="Arial"/>
+          <w:b/>
+          <w:bCs/>
+        </w:rPr>
+        <w:t xml:space="preserve">Pin PE11 </w:t>
+      </w:r>
+      <w:r>
+        <w:rPr>
+          <w:rFonts w:ascii="Arial" w:hAnsi="Arial" w:cs="Arial"/>
+        </w:rPr>
+        <w:t>y se ha configurado para que detecte interrupciones, cuando el sensor PIR detecta un movimiento envía un nivel alto de 3.3 V.</w:t>
+      </w:r>
+    </w:p>
+    <w:p>
+      <w:pPr>
+        <w:ind w:left="360"/>
+        <w:rPr>
+          <w:rFonts w:ascii="Arial" w:hAnsi="Arial" w:cs="Arial"/>
+        </w:rPr>
+      </w:pPr>
+      <w:r>
+        <w:rPr>
+          <w:rFonts w:ascii="Arial" w:hAnsi="Arial" w:cs="Arial"/>
+        </w:rPr>
+        <w:t>Hay un módulo secundario llamado “Test” cuyo único propósito es obtener mensajes en la cola de mensajes y en función del mensaje enciendo o apaga un LED.</w:t>
+      </w:r>
+    </w:p>
+    <w:p>
+      <w:pPr>
+        <w:ind w:left="360"/>
+        <w:rPr>
+          <w:rFonts w:ascii="Arial" w:hAnsi="Arial" w:cs="Arial"/>
+        </w:rPr>
+      </w:pPr>
+    </w:p>
+    <w:p>
+      <w:pPr>
+        <w:tabs>
+          <w:tab w:val="left" w:pos="2010"/>
+        </w:tabs>
+        <w:rPr>
+          <w:rFonts w:ascii="Arial" w:hAnsi="Arial" w:cs="Arial"/>
+        </w:rPr>
+      </w:pPr>
+    </w:p>
+    <w:p>
+      <w:pPr>
+        <w:pStyle w:val="Prrafodelista"/>
+        <w:numPr>
+          <w:ilvl w:val="0"/>
+          <w:numId w:val="1"/>
+        </w:numPr>
+        <w:rPr>
+          <w:rFonts w:ascii="Arial" w:hAnsi="Arial" w:cs="Arial"/>
+          <w:b/>
+          <w:bCs/>
+          <w:sz w:val="28"/>
+          <w:szCs w:val="28"/>
+        </w:rPr>
+      </w:pPr>
+      <w:r>
+        <w:rPr>
+          <w:rFonts w:ascii="Arial" w:hAnsi="Arial" w:cs="Arial"/>
+          <w:b/>
+          <w:bCs/>
+          <w:sz w:val="28"/>
+          <w:szCs w:val="28"/>
+        </w:rPr>
+        <w:t>ALIMENTACIÓN:</w:t>
+      </w:r>
+    </w:p>
+    <w:p>
+      <w:pPr>
+        <w:pStyle w:val="Prrafodelista"/>
+        <w:rPr>
+          <w:rFonts w:ascii="Arial" w:hAnsi="Arial" w:cs="Arial"/>
+          <w:b/>
+          <w:bCs/>
+          <w:sz w:val="28"/>
+          <w:szCs w:val="28"/>
+        </w:rPr>
+      </w:pPr>
+    </w:p>
+    <w:p>
+      <w:pPr>
+        <w:pStyle w:val="Prrafodelista"/>
+        <w:numPr>
+          <w:ilvl w:val="0"/>
+          <w:numId w:val="1"/>
+        </w:numPr>
+        <w:rPr>
+          <w:rFonts w:ascii="Arial" w:hAnsi="Arial" w:cs="Arial"/>
+          <w:b/>
+          <w:bCs/>
+          <w:sz w:val="28"/>
+          <w:szCs w:val="28"/>
+        </w:rPr>
+      </w:pPr>
+      <w:r>
+        <w:rPr>
+          <w:rFonts w:ascii="Arial" w:hAnsi="Arial" w:cs="Arial"/>
+          <w:b/>
+          <w:bCs/>
+          <w:sz w:val="28"/>
+          <w:szCs w:val="28"/>
+        </w:rPr>
+        <w:t xml:space="preserve">BIBLIOGRAFÍA: </w:t>
+      </w:r>
+    </w:p>
+    <w:p>
+      <w:pPr>
+        <w:pStyle w:val="Prrafodelista"/>
+        <w:rPr>
+          <w:b/>
+          <w:bCs/>
+          <w:sz w:val="28"/>
+          <w:szCs w:val="28"/>
+        </w:rPr>
+      </w:pPr>
+    </w:p>
+    <w:p>
+      <w:pPr>
+        <w:tabs>
+          <w:tab w:val="left" w:pos="1800"/>
+        </w:tabs>
+        <w:rPr>
           <w:sz w:val="24"/>
           <w:szCs w:val="24"/>
         </w:rPr>
       </w:pPr>
-      <w:r>
-        <w:rPr>
-          <w:sz w:val="24"/>
-          <w:szCs w:val="24"/>
-        </w:rPr>
-        <w:t>El ángulo de detección es 110º</w:t>
-      </w:r>
-      <w:r>
-        <w:rPr>
-          <w:sz w:val="24"/>
-          <w:szCs w:val="24"/>
-        </w:rPr>
-        <w:t>.</w:t>
-      </w:r>
-    </w:p>
-    <w:p>
-      <w:pPr>
-        <w:rPr>
-          <w:b/>
-          <w:bCs/>
-          <w:sz w:val="24"/>
-          <w:szCs w:val="24"/>
-        </w:rPr>
-      </w:pPr>
-    </w:p>
-    <w:p>
-      <w:pPr>
-        <w:rPr>
-          <w:b/>
-          <w:bCs/>
-          <w:sz w:val="24"/>
-          <w:szCs w:val="24"/>
-        </w:rPr>
-      </w:pPr>
-      <w:r>
-        <w:rPr>
-          <w:b/>
-          <w:bCs/>
-          <w:sz w:val="24"/>
-          <w:szCs w:val="24"/>
-        </w:rPr>
-        <w:t>La prueba de este módulo está guardada en la carpeta “</w:t>
-      </w:r>
-      <w:proofErr w:type="spellStart"/>
-      <w:r>
-        <w:rPr>
-          <w:b/>
-          <w:bCs/>
-          <w:sz w:val="24"/>
-          <w:szCs w:val="24"/>
-        </w:rPr>
-        <w:t>Prueba_PIR</w:t>
-      </w:r>
-      <w:proofErr w:type="spellEnd"/>
-      <w:r>
-        <w:rPr>
-          <w:b/>
-          <w:bCs/>
-          <w:sz w:val="24"/>
-          <w:szCs w:val="24"/>
-        </w:rPr>
-        <w:t>”</w:t>
-      </w:r>
-    </w:p>
-    <w:p>
-      <w:pPr>
-        <w:rPr>
-          <w:b/>
-          <w:bCs/>
-          <w:sz w:val="24"/>
-          <w:szCs w:val="24"/>
-        </w:rPr>
-      </w:pPr>
-    </w:p>
-    <w:p>
-      <w:pPr>
-        <w:rPr>
-          <w:sz w:val="24"/>
-          <w:szCs w:val="24"/>
-        </w:rPr>
-      </w:pPr>
-      <w:r>
-        <w:rPr>
-          <w:sz w:val="24"/>
-          <w:szCs w:val="24"/>
-        </w:rPr>
-        <w:t xml:space="preserve">En su módulo se ha usado el </w:t>
-      </w:r>
-      <w:r>
-        <w:rPr>
-          <w:b/>
-          <w:bCs/>
-          <w:sz w:val="24"/>
-          <w:szCs w:val="24"/>
-        </w:rPr>
-        <w:t>Pin PE11</w:t>
-      </w:r>
-      <w:r>
-        <w:rPr>
-          <w:b/>
-          <w:bCs/>
-          <w:sz w:val="24"/>
-          <w:szCs w:val="24"/>
-        </w:rPr>
-        <w:t xml:space="preserve"> </w:t>
-      </w:r>
-      <w:r>
-        <w:rPr>
-          <w:sz w:val="24"/>
-          <w:szCs w:val="24"/>
-        </w:rPr>
-        <w:t>y se ha configurado para que detecte interrupciones, cuando el sensor PIR detecta un movimiento envía un nivel alto de 3.3 V.</w:t>
-      </w:r>
-    </w:p>
-    <w:p>
-      <w:pPr>
-        <w:rPr>
-          <w:sz w:val="24"/>
-          <w:szCs w:val="24"/>
-        </w:rPr>
-      </w:pPr>
-      <w:r>
-        <w:rPr>
-          <w:sz w:val="24"/>
-          <w:szCs w:val="24"/>
-        </w:rPr>
-        <w:t>Hay un módulo secundario llamado “Test” cuyo único propósito es obtener mensajes en la cola de mensajes y en función del mensaje enciendo o apaga un LED.</w:t>
-      </w:r>
     </w:p>
     <w:sectPr>
       <w:pgSz w:w="11906" w:h="16838"/>
@@ -628,8 +903,105 @@
 </w:document>
 </file>
 
+<file path=word/numbering.xml><?xml version="1.0" encoding="utf-8"?>
+<w:numbering xmlns:wpc="http://schemas.microsoft.com/office/word/2010/wordprocessingCanvas" xmlns:mc="http://schemas.openxmlformats.org/markup-compatibility/2006" xmlns:o="urn:schemas-microsoft-com:office:office" xmlns:r="http://schemas.openxmlformats.org/officeDocument/2006/relationships" xmlns:m="http://schemas.openxmlformats.org/officeDocument/2006/math" xmlns:v="urn:schemas-microsoft-com:vml" xmlns:wp14="http://schemas.microsoft.com/office/word/2010/wordprocessingDrawing" xmlns:wp="http://schemas.openxmlformats.org/drawingml/2006/wordprocessingDrawing" xmlns:w10="urn:schemas-microsoft-com:office:word" xmlns:w="http://schemas.openxmlformats.org/wordprocessingml/2006/main" xmlns:w14="http://schemas.microsoft.com/office/word/2010/wordml" xmlns:w15="http://schemas.microsoft.com/office/word/2012/wordml" xmlns:wpg="http://schemas.microsoft.com/office/word/2010/wordprocessingGroup" xmlns:wpi="http://schemas.microsoft.com/office/word/2010/wordprocessingInk" xmlns:wne="http://schemas.microsoft.com/office/word/2006/wordml" xmlns:wps="http://schemas.microsoft.com/office/word/2010/wordprocessingShape" mc:Ignorable="w14 w15 wp14">
+  <w:abstractNum w:abstractNumId="0" w15:restartNumberingAfterBreak="0">
+    <w:nsid w:val="112569F6"/>
+    <w:multiLevelType w:val="hybridMultilevel"/>
+    <w:tmpl w:val="1F0C9B40"/>
+    <w:lvl w:ilvl="0" w:tplc="0C0A000F">
+      <w:start w:val="1"/>
+      <w:numFmt w:val="decimal"/>
+      <w:lvlText w:val="%1."/>
+      <w:lvlJc w:val="left"/>
+      <w:pPr>
+        <w:ind w:left="720" w:hanging="360"/>
+      </w:pPr>
+      <w:rPr>
+        <w:rFonts w:hint="default"/>
+      </w:rPr>
+    </w:lvl>
+    <w:lvl w:ilvl="1" w:tplc="0C0A0019">
+      <w:start w:val="1"/>
+      <w:numFmt w:val="lowerLetter"/>
+      <w:lvlText w:val="%2."/>
+      <w:lvlJc w:val="left"/>
+      <w:pPr>
+        <w:ind w:left="1440" w:hanging="360"/>
+      </w:pPr>
+    </w:lvl>
+    <w:lvl w:ilvl="2" w:tplc="0C0A001B" w:tentative="1">
+      <w:start w:val="1"/>
+      <w:numFmt w:val="lowerRoman"/>
+      <w:lvlText w:val="%3."/>
+      <w:lvlJc w:val="right"/>
+      <w:pPr>
+        <w:ind w:left="2160" w:hanging="180"/>
+      </w:pPr>
+    </w:lvl>
+    <w:lvl w:ilvl="3" w:tplc="0C0A000F" w:tentative="1">
+      <w:start w:val="1"/>
+      <w:numFmt w:val="decimal"/>
+      <w:lvlText w:val="%4."/>
+      <w:lvlJc w:val="left"/>
+      <w:pPr>
+        <w:ind w:left="2880" w:hanging="360"/>
+      </w:pPr>
+    </w:lvl>
+    <w:lvl w:ilvl="4" w:tplc="0C0A0019" w:tentative="1">
+      <w:start w:val="1"/>
+      <w:numFmt w:val="lowerLetter"/>
+      <w:lvlText w:val="%5."/>
+      <w:lvlJc w:val="left"/>
+      <w:pPr>
+        <w:ind w:left="3600" w:hanging="360"/>
+      </w:pPr>
+    </w:lvl>
+    <w:lvl w:ilvl="5" w:tplc="0C0A001B" w:tentative="1">
+      <w:start w:val="1"/>
+      <w:numFmt w:val="lowerRoman"/>
+      <w:lvlText w:val="%6."/>
+      <w:lvlJc w:val="right"/>
+      <w:pPr>
+        <w:ind w:left="4320" w:hanging="180"/>
+      </w:pPr>
+    </w:lvl>
+    <w:lvl w:ilvl="6" w:tplc="0C0A000F" w:tentative="1">
+      <w:start w:val="1"/>
+      <w:numFmt w:val="decimal"/>
+      <w:lvlText w:val="%7."/>
+      <w:lvlJc w:val="left"/>
+      <w:pPr>
+        <w:ind w:left="5040" w:hanging="360"/>
+      </w:pPr>
+    </w:lvl>
+    <w:lvl w:ilvl="7" w:tplc="0C0A0019" w:tentative="1">
+      <w:start w:val="1"/>
+      <w:numFmt w:val="lowerLetter"/>
+      <w:lvlText w:val="%8."/>
+      <w:lvlJc w:val="left"/>
+      <w:pPr>
+        <w:ind w:left="5760" w:hanging="360"/>
+      </w:pPr>
+    </w:lvl>
+    <w:lvl w:ilvl="8" w:tplc="0C0A001B" w:tentative="1">
+      <w:start w:val="1"/>
+      <w:numFmt w:val="lowerRoman"/>
+      <w:lvlText w:val="%9."/>
+      <w:lvlJc w:val="right"/>
+      <w:pPr>
+        <w:ind w:left="6480" w:hanging="180"/>
+      </w:pPr>
+    </w:lvl>
+  </w:abstractNum>
+  <w:num w:numId="1">
+    <w:abstractNumId w:val="0"/>
+  </w:num>
+</w:numbering>
+</file>
+
 <file path=word/styles.xml><?xml version="1.0" encoding="utf-8"?>
-<w:styles xmlns:mc="http://schemas.openxmlformats.org/markup-compatibility/2006" xmlns:r="http://schemas.openxmlformats.org/officeDocument/2006/relationships" xmlns:w="http://schemas.openxmlformats.org/wordprocessingml/2006/main" xmlns:w14="http://schemas.microsoft.com/office/word/2010/wordml" xmlns:w15="http://schemas.microsoft.com/office/word/2012/wordml" xmlns:w16cex="http://schemas.microsoft.com/office/word/2018/wordml/cex" xmlns:w16cid="http://schemas.microsoft.com/office/word/2016/wordml/cid" xmlns:w16="http://schemas.microsoft.com/office/word/2018/wordml" xmlns:w16sdtdh="http://schemas.microsoft.com/office/word/2020/wordml/sdtdatahash" xmlns:w16se="http://schemas.microsoft.com/office/word/2015/wordml/symex" mc:Ignorable="w14 w15 w16se w16cid w16 w16cex w16sdtdh">
+<w:styles xmlns:mc="http://schemas.openxmlformats.org/markup-compatibility/2006" xmlns:r="http://schemas.openxmlformats.org/officeDocument/2006/relationships" xmlns:w="http://schemas.openxmlformats.org/wordprocessingml/2006/main" xmlns:w14="http://schemas.microsoft.com/office/word/2010/wordml" xmlns:w15="http://schemas.microsoft.com/office/word/2012/wordml" mc:Ignorable="w14 w15">
   <w:docDefaults>
     <w:rPrDefault>
       <w:rPr>
@@ -645,7 +1017,7 @@
       </w:pPr>
     </w:pPrDefault>
   </w:docDefaults>
-  <w:latentStyles w:defLockedState="0" w:defUIPriority="99" w:defSemiHidden="0" w:defUnhideWhenUsed="0" w:defQFormat="0" w:count="376">
+  <w:latentStyles w:defLockedState="0" w:defUIPriority="99" w:defSemiHidden="0" w:defUnhideWhenUsed="0" w:defQFormat="0" w:count="371">
     <w:lsdException w:name="Normal" w:uiPriority="0" w:qFormat="1"/>
     <w:lsdException w:name="heading 1" w:uiPriority="9" w:qFormat="1"/>
     <w:lsdException w:name="heading 2" w:semiHidden="1" w:uiPriority="9" w:unhideWhenUsed="1" w:qFormat="1"/>
@@ -1017,11 +1389,6 @@
     <w:lsdException w:name="List Table 5 Dark Accent 6" w:uiPriority="50"/>
     <w:lsdException w:name="List Table 6 Colorful Accent 6" w:uiPriority="51"/>
     <w:lsdException w:name="List Table 7 Colorful Accent 6" w:uiPriority="52"/>
-    <w:lsdException w:name="Mention" w:semiHidden="1" w:unhideWhenUsed="1"/>
-    <w:lsdException w:name="Smart Hyperlink" w:semiHidden="1" w:unhideWhenUsed="1"/>
-    <w:lsdException w:name="Hashtag" w:semiHidden="1" w:unhideWhenUsed="1"/>
-    <w:lsdException w:name="Unresolved Mention" w:semiHidden="1" w:unhideWhenUsed="1"/>
-    <w:lsdException w:name="Smart Link" w:semiHidden="1" w:unhideWhenUsed="1"/>
   </w:latentStyles>
   <w:style w:type="paragraph" w:default="1" w:styleId="Normal">
     <w:name w:val="Normal"/>
@@ -1053,6 +1420,82 @@
     <w:uiPriority w:val="99"/>
     <w:semiHidden/>
     <w:unhideWhenUsed/>
+  </w:style>
+  <w:style w:type="paragraph" w:styleId="Prrafodelista">
+    <w:name w:val="List Paragraph"/>
+    <w:basedOn w:val="Normal"/>
+    <w:uiPriority w:val="34"/>
+    <w:qFormat/>
+    <w:rsid w:val="00956789"/>
+    <w:pPr>
+      <w:ind w:left="720"/>
+      <w:contextualSpacing/>
+    </w:pPr>
+  </w:style>
+  <w:style w:type="character" w:styleId="Hipervnculo">
+    <w:name w:val="Hyperlink"/>
+    <w:basedOn w:val="Fuentedeprrafopredeter"/>
+    <w:uiPriority w:val="99"/>
+    <w:unhideWhenUsed/>
+    <w:rsid w:val="00956789"/>
+    <w:rPr>
+      <w:color w:val="0563C1" w:themeColor="hyperlink"/>
+      <w:u w:val="single"/>
+    </w:rPr>
+  </w:style>
+  <w:style w:type="paragraph" w:styleId="NormalWeb">
+    <w:name w:val="Normal (Web)"/>
+    <w:basedOn w:val="Normal"/>
+    <w:uiPriority w:val="99"/>
+    <w:unhideWhenUsed/>
+    <w:rsid w:val="00956789"/>
+    <w:pPr>
+      <w:spacing w:before="100" w:beforeAutospacing="1" w:after="100" w:afterAutospacing="1" w:line="240" w:lineRule="auto"/>
+    </w:pPr>
+    <w:rPr>
+      <w:rFonts w:ascii="Times New Roman" w:eastAsia="Times New Roman" w:hAnsi="Times New Roman" w:cs="Times New Roman"/>
+      <w:sz w:val="24"/>
+      <w:szCs w:val="24"/>
+      <w:lang w:eastAsia="es-ES"/>
+    </w:rPr>
+  </w:style>
+  <w:style w:type="paragraph" w:styleId="Descripcin">
+    <w:name w:val="caption"/>
+    <w:basedOn w:val="Normal"/>
+    <w:next w:val="Normal"/>
+    <w:uiPriority w:val="35"/>
+    <w:unhideWhenUsed/>
+    <w:qFormat/>
+    <w:rsid w:val="00956789"/>
+    <w:pPr>
+      <w:spacing w:after="200" w:line="240" w:lineRule="auto"/>
+    </w:pPr>
+    <w:rPr>
+      <w:i/>
+      <w:iCs/>
+      <w:color w:val="44546A" w:themeColor="text2"/>
+      <w:sz w:val="18"/>
+      <w:szCs w:val="18"/>
+    </w:rPr>
+  </w:style>
+  <w:style w:type="table" w:styleId="Tablaconcuadrcula">
+    <w:name w:val="Table Grid"/>
+    <w:basedOn w:val="Tablanormal"/>
+    <w:uiPriority w:val="39"/>
+    <w:rsid w:val="00956789"/>
+    <w:pPr>
+      <w:spacing w:after="0" w:line="240" w:lineRule="auto"/>
+    </w:pPr>
+    <w:tblPr>
+      <w:tblBorders>
+        <w:top w:val="single" w:sz="4" w:space="0" w:color="auto"/>
+        <w:left w:val="single" w:sz="4" w:space="0" w:color="auto"/>
+        <w:bottom w:val="single" w:sz="4" w:space="0" w:color="auto"/>
+        <w:right w:val="single" w:sz="4" w:space="0" w:color="auto"/>
+        <w:insideH w:val="single" w:sz="4" w:space="0" w:color="auto"/>
+        <w:insideV w:val="single" w:sz="4" w:space="0" w:color="auto"/>
+      </w:tblBorders>
+    </w:tblPr>
   </w:style>
 </w:styles>
 </file>
@@ -1357,7 +1800,7 @@
 </file>
 
 <file path=customXml/itemProps1.xml><?xml version="1.0" encoding="utf-8"?>
-<ds:datastoreItem xmlns:ds="http://schemas.openxmlformats.org/officeDocument/2006/customXml" ds:itemID="{27C9A543-F546-4F25-A203-B27FE3691BB0}">
+<ds:datastoreItem xmlns:ds="http://schemas.openxmlformats.org/officeDocument/2006/customXml" ds:itemID="{AAEFFC6A-3B73-4A89-A61A-B409C5C6F366}">
   <ds:schemaRefs>
     <ds:schemaRef ds:uri="http://schemas.openxmlformats.org/officeDocument/2006/bibliography"/>
   </ds:schemaRefs>

</xml_diff>